<commit_message>
Tidy up and report
</commit_message>
<xml_diff>
--- a/KariMcMahon_Graphics_Assign2Report.docx
+++ b/KariMcMahon_Graphics_Assign2Report.docx
@@ -92,8 +92,6 @@
       <w:r>
         <w:t xml:space="preserve"> which are used for the particles and for the overall scene.</w:t>
       </w:r>
-      <w:bookmarkStart w:id="0" w:name="_GoBack"/>
-      <w:bookmarkEnd w:id="0"/>
     </w:p>
     <w:p>
       <w:pPr>
@@ -189,21 +187,47 @@
       </w:r>
     </w:p>
     <w:p>
+      <w:pPr>
+        <w:pStyle w:val="ListParagraph"/>
+        <w:numPr>
+          <w:ilvl w:val="0"/>
+          <w:numId w:val="5"/>
+        </w:numPr>
+      </w:pPr>
+      <w:r>
+        <w:t xml:space="preserve">Blender object with </w:t>
+      </w:r>
+      <w:proofErr w:type="spellStart"/>
+      <w:r>
+        <w:t>normals</w:t>
+      </w:r>
+      <w:proofErr w:type="spellEnd"/>
+      <w:r>
+        <w:t xml:space="preserve"> and texture coordinates.</w:t>
+      </w:r>
+    </w:p>
+    <w:p>
       <w:r>
         <w:t>My core focus for the assignment was particle animation</w:t>
       </w:r>
       <w:r>
         <w:t>s and texturing. I created textured terrain which I tried not to make too hilly cause I felt didn’t create the right effect for the scene I was trying to produce. I added a skybox as I felt it aided the effect of the scene. Snow particles are used to try and produce a winter effect with the fire particles above the logs to create an effect of warmth within the winter scene. I created a basic recursive tree to add to the winter scene, I wanted to have more of these throughout the scene but with the current method slowed it down quite a lot and due to time constraints I didn’t have time to look at further solutions. The moving textured pond was again to add effect.</w:t>
       </w:r>
-    </w:p>
-    <w:p>
-      <w:r>
-        <w:t>Lighting and shading……</w:t>
-      </w:r>
-    </w:p>
-    <w:p>
-      <w:r>
-        <w:t>Console output.</w:t>
+      <w:r>
+        <w:t xml:space="preserve"> I improved the current object loading code to load an object from blender with texture and normal coordinates which adds a house object to the scene. I would have liked to have developed code to load a material file as well but due to time constraints I did not have time to do this.</w:t>
+      </w:r>
+    </w:p>
+    <w:p>
+      <w:r>
+        <w:t xml:space="preserve">The lighting in the scene is done in the fragment </w:t>
+      </w:r>
+      <w:proofErr w:type="spellStart"/>
+      <w:r>
+        <w:t>shader</w:t>
+      </w:r>
+      <w:proofErr w:type="spellEnd"/>
+      <w:r>
+        <w:t>. The lighting for the terrain is hemispherical lighting from the OpenGL red book and the rest of the objects are lit using general ambient and diffuse lighting.</w:t>
       </w:r>
     </w:p>
     <w:p>
@@ -214,16 +238,39 @@
     <w:p>
       <w:pPr>
         <w:jc w:val="center"/>
-      </w:pPr>
-      <w:r>
         <w:rPr>
           <w:b/>
           <w:u w:val="single"/>
         </w:rPr>
+      </w:pPr>
+    </w:p>
+    <w:p>
+      <w:pPr>
+        <w:jc w:val="center"/>
+        <w:rPr>
+          <w:b/>
+          <w:u w:val="single"/>
+        </w:rPr>
+      </w:pPr>
+    </w:p>
+    <w:p>
+      <w:pPr>
+        <w:jc w:val="center"/>
+      </w:pPr>
+      <w:r>
+        <w:rPr>
+          <w:b/>
+          <w:u w:val="single"/>
+        </w:rPr>
+        <w:lastRenderedPageBreak/>
         <w:t>Screenshots</w:t>
       </w:r>
     </w:p>
-    <w:p/>
+    <w:p>
+      <w:r>
+        <w:t>TO BE DONE</w:t>
+      </w:r>
+    </w:p>
     <w:p/>
     <w:p>
       <w:pPr>
@@ -258,7 +305,6 @@
           <w:b/>
           <w:u w:val="single"/>
         </w:rPr>
-        <w:lastRenderedPageBreak/>
         <w:t xml:space="preserve">Project’s Achievements, </w:t>
       </w:r>
       <w:r>
@@ -347,6 +393,18 @@
       </w:r>
     </w:p>
     <w:p>
+      <w:pPr>
+        <w:pStyle w:val="ListParagraph"/>
+        <w:numPr>
+          <w:ilvl w:val="0"/>
+          <w:numId w:val="6"/>
+        </w:numPr>
+      </w:pPr>
+      <w:r>
+        <w:t>Loading a blender object which adds to the scene.</w:t>
+      </w:r>
+    </w:p>
+    <w:p>
       <w:r>
         <w:t>Challenges:</w:t>
       </w:r>
@@ -397,7 +455,13 @@
     </w:p>
     <w:p>
       <w:r>
-        <w:t>Improvements for the application in the future:</w:t>
+        <w:t>Improvements for the application in the future</w:t>
+      </w:r>
+      <w:r>
+        <w:t xml:space="preserve"> as I wasn’t able to achieve them within the time constraints</w:t>
+      </w:r>
+      <w:r>
+        <w:t>:</w:t>
       </w:r>
     </w:p>
     <w:p>
@@ -452,6 +516,9 @@
           <w:numId w:val="8"/>
         </w:numPr>
       </w:pPr>
+      <w:r>
+        <w:t>Loading a material file for blender objects.</w:t>
+      </w:r>
     </w:p>
     <w:p>
       <w:pPr>
@@ -474,7 +541,13 @@
         <w:t>Conclusion</w:t>
       </w:r>
     </w:p>
-    <w:p/>
+    <w:p>
+      <w:r>
+        <w:t>Overall I am happy with what I achieved with this project. It enabled me to use a range of techniques to further my understanding. I think the scene looks realistic and similar to how I visualised it in my mind. It’s been good to learn new techniques and in particular really interesting to implement textures and particles which added to the realism of the scene. There’s is a lot more I would like to add to the scene and more advanced techniques I would like to use but due to time constraints I was unable to do this. I would like to try and implement more advanced techniques such as shadow mapping and improvements listed above in the future.</w:t>
+      </w:r>
+      <w:bookmarkStart w:id="0" w:name="_GoBack"/>
+      <w:bookmarkEnd w:id="0"/>
+    </w:p>
     <w:p>
       <w:pPr>
         <w:jc w:val="center"/>
@@ -509,10 +582,7 @@
         </w:r>
       </w:hyperlink>
       <w:r>
-        <w:t>.</w:t>
-      </w:r>
-      <w:r>
-        <w:t xml:space="preserve"> Created by Chris </w:t>
+        <w:t xml:space="preserve">. Created by Chris </w:t>
       </w:r>
       <w:proofErr w:type="spellStart"/>
       <w:r>
@@ -541,6 +611,7 @@
         </w:rPr>
       </w:pPr>
       <w:r>
+        <w:lastRenderedPageBreak/>
         <w:t xml:space="preserve">Snow texture from </w:t>
       </w:r>
       <w:hyperlink r:id="rId6" w:history="1">
@@ -620,14 +691,105 @@
           <w:u w:val="single"/>
         </w:rPr>
       </w:pPr>
-      <w:r>
+    </w:p>
+    <w:p>
+      <w:pPr>
         <w:rPr>
           <w:rFonts w:ascii="Courier New" w:hAnsi="Courier New" w:cs="Courier New"/>
-          <w:color w:val="0563C1" w:themeColor="hyperlink"/>
-          <w:u w:val="single"/>
+          <w:color w:val="000000" w:themeColor="text1"/>
+        </w:rPr>
+      </w:pPr>
+      <w:r>
+        <w:rPr>
+          <w:rFonts w:cs="Courier New"/>
+          <w:color w:val="000000" w:themeColor="text1"/>
+        </w:rPr>
+        <w:t>Bark texture from here</w:t>
+      </w:r>
+      <w:r>
+        <w:rPr>
+          <w:rFonts w:ascii="Courier New" w:hAnsi="Courier New" w:cs="Courier New"/>
+          <w:color w:val="000000" w:themeColor="text1"/>
         </w:rPr>
         <w:t xml:space="preserve"> </w:t>
       </w:r>
+      <w:hyperlink r:id="rId8" w:history="1">
+        <w:r>
+          <w:rPr>
+            <w:rStyle w:val="Hyperlink"/>
+            <w:rFonts w:ascii="Courier New" w:hAnsi="Courier New" w:cs="Courier New"/>
+          </w:rPr>
+          <w:t>http://gabbyred.deviantart.com/art/Bark-and-Snow-Texture-198336452</w:t>
+        </w:r>
+      </w:hyperlink>
+      <w:r>
+        <w:rPr>
+          <w:rFonts w:ascii="Courier New" w:hAnsi="Courier New" w:cs="Courier New"/>
+          <w:color w:val="000000" w:themeColor="text1"/>
+        </w:rPr>
+        <w:t xml:space="preserve"> </w:t>
+      </w:r>
+      <w:r>
+        <w:rPr>
+          <w:rFonts w:cs="Courier New"/>
+          <w:color w:val="000000" w:themeColor="text1"/>
+        </w:rPr>
+        <w:t>which is free to use</w:t>
+      </w:r>
+    </w:p>
+    <w:p>
+      <w:pPr>
+        <w:rPr>
+          <w:rFonts w:cs="Courier New"/>
+          <w:color w:val="000000" w:themeColor="text1"/>
+        </w:rPr>
+      </w:pPr>
+      <w:r>
+        <w:rPr>
+          <w:rFonts w:cs="Courier New"/>
+          <w:color w:val="000000" w:themeColor="text1"/>
+        </w:rPr>
+        <w:t>Object used in the scene:</w:t>
+      </w:r>
+    </w:p>
+    <w:p>
+      <w:pPr>
+        <w:rPr>
+          <w:rFonts w:cs="Courier New"/>
+          <w:color w:val="000000" w:themeColor="text1"/>
+        </w:rPr>
+      </w:pPr>
+      <w:r>
+        <w:rPr>
+          <w:rFonts w:cs="Courier New"/>
+          <w:color w:val="000000" w:themeColor="text1"/>
+        </w:rPr>
+        <w:t xml:space="preserve">The house object is from here </w:t>
+      </w:r>
+      <w:hyperlink r:id="rId9" w:history="1">
+        <w:r>
+          <w:rPr>
+            <w:rStyle w:val="Hyperlink"/>
+            <w:rFonts w:cs="Courier New"/>
+          </w:rPr>
+          <w:t>http://tf3dm.com/3d-model/old-farm-house-91130.html</w:t>
+        </w:r>
+      </w:hyperlink>
+      <w:r>
+        <w:rPr>
+          <w:rFonts w:cs="Courier New"/>
+          <w:color w:val="000000" w:themeColor="text1"/>
+        </w:rPr>
+        <w:t xml:space="preserve"> and can be used for non-commercial use.</w:t>
+      </w:r>
+    </w:p>
+    <w:p>
+      <w:pPr>
+        <w:rPr>
+          <w:rFonts w:cs="Courier New"/>
+          <w:color w:val="000000" w:themeColor="text1"/>
+        </w:rPr>
+      </w:pPr>
     </w:p>
     <w:sectPr>
       <w:pgSz w:w="11906" w:h="16838"/>

</xml_diff>